<commit_message>
Fixed typo in lab 5
</commit_message>
<xml_diff>
--- a/Labs/Source/Lab 5 - Optimization-Based Machine Learning Models.docx
+++ b/Labs/Source/Lab 5 - Optimization-Based Machine Learning Models.docx
@@ -318,16 +318,8 @@
         <w:rPr>
           <w:rFonts w:ascii="Calibri" w:eastAsia="Times New Roman" w:hAnsi="Calibri" w:cs="Segoe UI"/>
         </w:rPr>
-        <w:t xml:space="preserve">Azure ML </w:t>
-      </w:r>
-      <w:proofErr w:type="gramStart"/>
-      <w:r>
-        <w:rPr>
-          <w:rFonts w:ascii="Calibri" w:eastAsia="Times New Roman" w:hAnsi="Calibri" w:cs="Segoe UI"/>
-        </w:rPr>
-        <w:t>account</w:t>
-      </w:r>
-      <w:proofErr w:type="gramEnd"/>
+        <w:t>Azure ML account</w:t>
+      </w:r>
     </w:p>
     <w:p>
       <w:pPr>
@@ -746,21 +738,7 @@
         <w:rPr>
           <w:rFonts w:cs="Segoe UI"/>
         </w:rPr>
-        <w:t xml:space="preserve"> module to the </w:t>
-      </w:r>
-      <w:proofErr w:type="gramStart"/>
-      <w:r>
-        <w:rPr>
-          <w:rFonts w:cs="Segoe UI"/>
-        </w:rPr>
-        <w:t>experiment, and</w:t>
-      </w:r>
-      <w:proofErr w:type="gramEnd"/>
-      <w:r>
-        <w:rPr>
-          <w:rFonts w:cs="Segoe UI"/>
-        </w:rPr>
-        <w:t xml:space="preserve"> place it to the right of the existing modules. </w:t>
+        <w:t xml:space="preserve"> module to the experiment, and place it to the right of the existing modules. </w:t>
       </w:r>
     </w:p>
     <w:p>
@@ -1236,21 +1214,7 @@
         <w:rPr>
           <w:rFonts w:cs="Segoe UI"/>
         </w:rPr>
-        <w:t xml:space="preserve"> </w:t>
-      </w:r>
-      <w:proofErr w:type="gramStart"/>
-      <w:r>
-        <w:rPr>
-          <w:rFonts w:cs="Segoe UI"/>
-        </w:rPr>
-        <w:t>module, and</w:t>
-      </w:r>
-      <w:proofErr w:type="gramEnd"/>
-      <w:r>
-        <w:rPr>
-          <w:rFonts w:cs="Segoe UI"/>
-        </w:rPr>
-        <w:t xml:space="preserve"> change it to </w:t>
+        <w:t xml:space="preserve"> module, and change it to </w:t>
       </w:r>
       <w:r>
         <w:rPr>
@@ -2252,21 +2216,7 @@
         <w:rPr>
           <w:rFonts w:cs="Segoe UI"/>
         </w:rPr>
-        <w:t xml:space="preserve"> module to the </w:t>
-      </w:r>
-      <w:proofErr w:type="gramStart"/>
-      <w:r>
-        <w:rPr>
-          <w:rFonts w:cs="Segoe UI"/>
-        </w:rPr>
-        <w:t>experiment, and</w:t>
-      </w:r>
-      <w:proofErr w:type="gramEnd"/>
-      <w:r>
-        <w:rPr>
-          <w:rFonts w:cs="Segoe UI"/>
-        </w:rPr>
-        <w:t xml:space="preserve"> place it to the right of the existing modules. </w:t>
+        <w:t xml:space="preserve"> module to the experiment, and place it to the right of the existing modules. </w:t>
       </w:r>
     </w:p>
     <w:p>
@@ -2637,21 +2587,7 @@
         <w:rPr>
           <w:rFonts w:cs="Segoe UI"/>
         </w:rPr>
-        <w:t xml:space="preserve"> </w:t>
-      </w:r>
-      <w:proofErr w:type="gramStart"/>
-      <w:r>
-        <w:rPr>
-          <w:rFonts w:cs="Segoe UI"/>
-        </w:rPr>
-        <w:t>module, and</w:t>
-      </w:r>
-      <w:proofErr w:type="gramEnd"/>
-      <w:r>
-        <w:rPr>
-          <w:rFonts w:cs="Segoe UI"/>
-        </w:rPr>
-        <w:t xml:space="preserve"> change it to </w:t>
+        <w:t xml:space="preserve"> module, and change it to </w:t>
       </w:r>
       <w:r>
         <w:rPr>
@@ -2708,15 +2644,7 @@
         <w:rPr>
           <w:rFonts w:cs="Segoe UI"/>
         </w:rPr>
-        <w:t>module</w:t>
-      </w:r>
-      <w:bookmarkStart w:id="0" w:name="_GoBack"/>
-      <w:bookmarkEnd w:id="0"/>
-      <w:r>
-        <w:rPr>
-          <w:rFonts w:cs="Segoe UI"/>
-        </w:rPr>
-        <w:t xml:space="preserve"> to the </w:t>
+        <w:t xml:space="preserve">module to the </w:t>
       </w:r>
       <w:r>
         <w:rPr>
@@ -3527,7 +3455,21 @@
         <w:rPr>
           <w:rFonts w:eastAsia="Times New Roman"/>
         </w:rPr>
-        <w:t xml:space="preserve"> metric, the higher the number of false negatives – which in this scenario represent an undesirable situation where patients are likely to be readmitted to the hospital unnecessarily.</w:t>
+        <w:t xml:space="preserve"> metric, the higher the number of false negatives – </w:t>
+      </w:r>
+      <w:r>
+        <w:rPr>
+          <w:rFonts w:eastAsia="Times New Roman"/>
+        </w:rPr>
+        <w:t>which in this scenario represent an undesirable situation where patients that need to be readmitted to hospital may not be identified</w:t>
+      </w:r>
+      <w:bookmarkStart w:id="0" w:name="_GoBack"/>
+      <w:bookmarkEnd w:id="0"/>
+      <w:r>
+        <w:rPr>
+          <w:rFonts w:eastAsia="Times New Roman"/>
+        </w:rPr>
+        <w:t>.</w:t>
       </w:r>
     </w:p>
     <w:p>
@@ -3625,15 +3567,7 @@
         <w:t xml:space="preserve">In this lab, you should have been able to determine the classification model type that worked best for the features and labels in the diabetes classification dataset. </w:t>
       </w:r>
       <w:r>
-        <w:t xml:space="preserve">However, when you approach any other dataset there is no reason to believe that any </w:t>
-      </w:r>
-      <w:proofErr w:type="gramStart"/>
-      <w:r>
-        <w:t>particular machine</w:t>
-      </w:r>
-      <w:proofErr w:type="gramEnd"/>
-      <w:r>
-        <w:t xml:space="preserve"> learning model will have the best performance. Testing and comparing multiple machine learning models on a given problem is usually the best approach. </w:t>
+        <w:t xml:space="preserve">However, when you approach any other dataset there is no reason to believe that any particular machine learning model will have the best performance. Testing and comparing multiple machine learning models on a given problem is usually the best approach. </w:t>
       </w:r>
     </w:p>
     <w:p>
@@ -3657,15 +3591,7 @@
         </w:rPr>
       </w:pPr>
       <w:r>
-        <w:t xml:space="preserve">The performance achieved with any </w:t>
-      </w:r>
-      <w:proofErr w:type="gramStart"/>
-      <w:r>
-        <w:t>particular machine</w:t>
-      </w:r>
-      <w:proofErr w:type="gramEnd"/>
-      <w:r>
-        <w:t xml:space="preserve"> learning model can change after performing feature engineering</w:t>
+        <w:t>The performance achieved with any particular machine learning model can change after performing feature engineering</w:t>
       </w:r>
       <w:r>
         <w:t>.</w:t>
@@ -4913,6 +4839,7 @@
     <w:lsdException w:name="HTML Sample" w:semiHidden="1" w:unhideWhenUsed="1"/>
     <w:lsdException w:name="HTML Typewriter" w:semiHidden="1" w:unhideWhenUsed="1"/>
     <w:lsdException w:name="HTML Variable" w:semiHidden="1" w:unhideWhenUsed="1"/>
+    <w:lsdException w:name="Normal Table" w:semiHidden="1" w:unhideWhenUsed="1"/>
     <w:lsdException w:name="annotation subject" w:semiHidden="1" w:unhideWhenUsed="1"/>
     <w:lsdException w:name="No List" w:semiHidden="1" w:unhideWhenUsed="1"/>
     <w:lsdException w:name="Outline List 1" w:semiHidden="1" w:unhideWhenUsed="1"/>
@@ -4958,9 +4885,11 @@
     <w:lsdException w:name="Table Subtle 1" w:semiHidden="1" w:unhideWhenUsed="1"/>
     <w:lsdException w:name="Table Subtle 2" w:semiHidden="1" w:unhideWhenUsed="1"/>
     <w:lsdException w:name="Table Web 1" w:semiHidden="1" w:unhideWhenUsed="1"/>
+    <w:lsdException w:name="Table Web 2" w:semiHidden="1" w:unhideWhenUsed="1"/>
     <w:lsdException w:name="Table Web 3" w:semiHidden="1" w:unhideWhenUsed="1"/>
     <w:lsdException w:name="Balloon Text" w:semiHidden="1" w:unhideWhenUsed="1"/>
     <w:lsdException w:name="Table Grid" w:uiPriority="39"/>
+    <w:lsdException w:name="Table Theme" w:semiHidden="1" w:unhideWhenUsed="1"/>
     <w:lsdException w:name="Placeholder Text" w:semiHidden="1"/>
     <w:lsdException w:name="No Spacing" w:uiPriority="1" w:qFormat="1"/>
     <w:lsdException w:name="Light Shading" w:uiPriority="60"/>
@@ -5869,17 +5798,12 @@
 </file>
 
 <file path=customXml/item1.xml><?xml version="1.0" encoding="utf-8"?>
-<p:properties xmlns:p="http://schemas.microsoft.com/office/2006/metadata/properties" xmlns:xsi="http://www.w3.org/2001/XMLSchema-instance" xmlns:pc="http://schemas.microsoft.com/office/infopath/2007/PartnerControls">
-  <documentManagement>
-    <SharedWithUsers xmlns="636b0322-90fb-440c-9cbc-22749e7231e9">
-      <UserInfo>
-        <DisplayName>Rachel Nizhnikov</DisplayName>
-        <AccountId>21</AccountId>
-        <AccountType/>
-      </UserInfo>
-    </SharedWithUsers>
-  </documentManagement>
-</p:properties>
+<?mso-contentType ?>
+<FormTemplates xmlns="http://schemas.microsoft.com/sharepoint/v3/contenttype/forms">
+  <Display>DocumentLibraryForm</Display>
+  <Edit>DocumentLibraryForm</Edit>
+  <New>DocumentLibraryForm</New>
+</FormTemplates>
 </file>
 
 <file path=customXml/item2.xml><?xml version="1.0" encoding="utf-8"?>
@@ -6023,12 +5947,17 @@
 </file>
 
 <file path=customXml/item3.xml><?xml version="1.0" encoding="utf-8"?>
-<?mso-contentType ?>
-<FormTemplates xmlns="http://schemas.microsoft.com/sharepoint/v3/contenttype/forms">
-  <Display>DocumentLibraryForm</Display>
-  <Edit>DocumentLibraryForm</Edit>
-  <New>DocumentLibraryForm</New>
-</FormTemplates>
+<p:properties xmlns:p="http://schemas.microsoft.com/office/2006/metadata/properties" xmlns:xsi="http://www.w3.org/2001/XMLSchema-instance" xmlns:pc="http://schemas.microsoft.com/office/infopath/2007/PartnerControls">
+  <documentManagement>
+    <SharedWithUsers xmlns="636b0322-90fb-440c-9cbc-22749e7231e9">
+      <UserInfo>
+        <DisplayName>Rachel Nizhnikov</DisplayName>
+        <AccountId>21</AccountId>
+        <AccountType/>
+      </UserInfo>
+    </SharedWithUsers>
+  </documentManagement>
+</p:properties>
 </file>
 
 <file path=customXml/item4.xml><?xml version="1.0" encoding="utf-8"?>
@@ -6036,11 +5965,9 @@
 </file>
 
 <file path=customXml/itemProps1.xml><?xml version="1.0" encoding="utf-8"?>
-<ds:datastoreItem xmlns:ds="http://schemas.openxmlformats.org/officeDocument/2006/customXml" ds:itemID="{531F6DDD-182A-4D16-9226-8550A4C0EFF3}">
+<ds:datastoreItem xmlns:ds="http://schemas.openxmlformats.org/officeDocument/2006/customXml" ds:itemID="{C4CFD253-4EFA-404C-8C1C-65E19D3D22E9}">
   <ds:schemaRefs>
-    <ds:schemaRef ds:uri="http://schemas.microsoft.com/office/2006/metadata/properties"/>
-    <ds:schemaRef ds:uri="http://schemas.microsoft.com/office/infopath/2007/PartnerControls"/>
-    <ds:schemaRef ds:uri="636b0322-90fb-440c-9cbc-22749e7231e9"/>
+    <ds:schemaRef ds:uri="http://schemas.microsoft.com/sharepoint/v3/contenttype/forms"/>
   </ds:schemaRefs>
 </ds:datastoreItem>
 </file>
@@ -6064,15 +5991,17 @@
 </file>
 
 <file path=customXml/itemProps3.xml><?xml version="1.0" encoding="utf-8"?>
-<ds:datastoreItem xmlns:ds="http://schemas.openxmlformats.org/officeDocument/2006/customXml" ds:itemID="{C4CFD253-4EFA-404C-8C1C-65E19D3D22E9}">
+<ds:datastoreItem xmlns:ds="http://schemas.openxmlformats.org/officeDocument/2006/customXml" ds:itemID="{531F6DDD-182A-4D16-9226-8550A4C0EFF3}">
   <ds:schemaRefs>
-    <ds:schemaRef ds:uri="http://schemas.microsoft.com/sharepoint/v3/contenttype/forms"/>
+    <ds:schemaRef ds:uri="http://schemas.microsoft.com/office/2006/metadata/properties"/>
+    <ds:schemaRef ds:uri="http://schemas.microsoft.com/office/infopath/2007/PartnerControls"/>
+    <ds:schemaRef ds:uri="636b0322-90fb-440c-9cbc-22749e7231e9"/>
   </ds:schemaRefs>
 </ds:datastoreItem>
 </file>
 
 <file path=customXml/itemProps4.xml><?xml version="1.0" encoding="utf-8"?>
-<ds:datastoreItem xmlns:ds="http://schemas.openxmlformats.org/officeDocument/2006/customXml" ds:itemID="{FF74D192-5791-4204-9755-0D840369A2B6}">
+<ds:datastoreItem xmlns:ds="http://schemas.openxmlformats.org/officeDocument/2006/customXml" ds:itemID="{951E5A29-8A4C-4C7B-ADAC-CDFF45582576}">
   <ds:schemaRefs>
     <ds:schemaRef ds:uri="http://schemas.openxmlformats.org/officeDocument/2006/bibliography"/>
   </ds:schemaRefs>

</xml_diff>